<commit_message>
Actualizacion Informe - Algoritmos
</commit_message>
<xml_diff>
--- a/PRUEBA DE INTELIGENCIA ARTICIAL.docx
+++ b/PRUEBA DE INTELIGENCIA ARTICIAL.docx
@@ -3,12 +3,32 @@
 <w:document xmlns:wpc="http://schemas.microsoft.com/office/word/2010/wordprocessingCanvas" xmlns:cx="http://schemas.microsoft.com/office/drawing/2014/chartex" xmlns:cx1="http://schemas.microsoft.com/office/drawing/2015/9/8/chartex" xmlns:cx2="http://schemas.microsoft.com/office/drawing/2015/10/21/chartex" xmlns:cx3="http://schemas.microsoft.com/office/drawing/2016/5/9/chartex" xmlns:cx4="http://schemas.microsoft.com/office/drawing/2016/5/10/chartex" xmlns:cx5="http://schemas.microsoft.com/office/drawing/2016/5/11/chartex" xmlns:cx6="http://schemas.microsoft.com/office/drawing/2016/5/12/chartex" xmlns:cx7="http://schemas.microsoft.com/office/drawing/2016/5/13/chartex" xmlns:cx8="http://schemas.microsoft.com/office/drawing/2016/5/14/chartex" xmlns:mc="http://schemas.openxmlformats.org/markup-compatibility/2006" xmlns:aink="http://schemas.microsoft.com/office/drawing/2016/ink" xmlns:am3d="http://schemas.microsoft.com/office/drawing/2017/model3d" xmlns:o="urn:schemas-microsoft-com:office:office" xmlns:r="http://schemas.openxmlformats.org/officeDocument/2006/relationships" xmlns:m="http://schemas.openxmlformats.org/officeDocument/2006/math" xmlns:v="urn:schemas-microsoft-com:vml" xmlns:wp14="http://schemas.microsoft.com/office/word/2010/wordprocessingDrawing" xmlns:wp="http://schemas.openxmlformats.org/drawingml/2006/wordprocessingDrawing" xmlns:w10="urn:schemas-microsoft-com:office:word" xmlns:w="http://schemas.openxmlformats.org/wordprocessingml/2006/main" xmlns:w14="http://schemas.microsoft.com/office/word/2010/wordml" xmlns:w15="http://schemas.microsoft.com/office/word/2012/wordml" xmlns:w16cex="http://schemas.microsoft.com/office/word/2018/wordml/cex" xmlns:w16cid="http://schemas.microsoft.com/office/word/2016/wordml/cid" xmlns:w16="http://schemas.microsoft.com/office/word/2018/wordml" xmlns:w16se="http://schemas.microsoft.com/office/word/2015/wordml/symex" xmlns:wpg="http://schemas.microsoft.com/office/word/2010/wordprocessingGroup" xmlns:wpi="http://schemas.microsoft.com/office/word/2010/wordprocessingInk" xmlns:wne="http://schemas.microsoft.com/office/word/2006/wordml" xmlns:wps="http://schemas.microsoft.com/office/word/2010/wordprocessingShape" mc:Ignorable="w14 w15 w16se w16cid w16 w16cex wp14">
   <w:body>
     <w:p>
-      <w:r>
+      <w:pPr>
+        <w:jc w:val="center"/>
+        <w:rPr>
+          <w:rFonts w:ascii="Times New Roman" w:hAnsi="Times New Roman" w:cs="Times New Roman"/>
+          <w:b/>
+          <w:bCs/>
+          <w:sz w:val="24"/>
+          <w:szCs w:val="24"/>
+        </w:rPr>
+      </w:pPr>
+      <w:r>
+        <w:rPr>
+          <w:rFonts w:ascii="Times New Roman" w:hAnsi="Times New Roman" w:cs="Times New Roman"/>
+          <w:b/>
+          <w:bCs/>
+          <w:sz w:val="24"/>
+          <w:szCs w:val="24"/>
+        </w:rPr>
         <w:t>PRUEBA DE INTELIGENCIA ARTICIAL</w:t>
       </w:r>
     </w:p>
     <w:p>
       <w:r>
+        <w:rPr>
+          <w:noProof/>
+        </w:rPr>
         <w:drawing>
           <wp:inline distT="0" distB="0" distL="0" distR="0" wp14:anchorId="2F50F8DF" wp14:editId="7084F830">
             <wp:extent cx="5400040" cy="2673350"/>
@@ -227,21 +247,7 @@
         <w:rPr>
           <w:rFonts w:ascii="Courier New" w:hAnsi="Courier New" w:cs="Courier New"/>
         </w:rPr>
-        <w:t>Monumento_Del_</w:t>
-      </w:r>
-      <w:proofErr w:type="gramStart"/>
-      <w:r>
-        <w:rPr>
-          <w:rFonts w:ascii="Courier New" w:hAnsi="Courier New" w:cs="Courier New"/>
-        </w:rPr>
-        <w:t>Indio</w:t>
-      </w:r>
-      <w:proofErr w:type="gramEnd"/>
-      <w:r>
-        <w:rPr>
-          <w:rFonts w:ascii="Courier New" w:hAnsi="Courier New" w:cs="Courier New"/>
-        </w:rPr>
-        <w:t>_Colorado</w:t>
+        <w:t>Monumento_Del_Indio_Colorado</w:t>
       </w:r>
       <w:proofErr w:type="spellEnd"/>
     </w:p>
@@ -1082,6 +1088,1454 @@
           </wp:inline>
         </w:drawing>
       </w:r>
+    </w:p>
+    <w:p>
+      <w:pPr>
+        <w:rPr>
+          <w:rFonts w:ascii="Courier New" w:hAnsi="Courier New" w:cs="Courier New"/>
+        </w:rPr>
+      </w:pPr>
+    </w:p>
+    <w:p>
+      <w:pPr>
+        <w:pStyle w:val="Prrafodelista"/>
+        <w:numPr>
+          <w:ilvl w:val="0"/>
+          <w:numId w:val="1"/>
+        </w:numPr>
+        <w:rPr>
+          <w:rFonts w:ascii="Courier New" w:hAnsi="Courier New" w:cs="Courier New"/>
+          <w:lang w:val="en-US"/>
+        </w:rPr>
+      </w:pPr>
+      <w:r>
+        <w:rPr>
+          <w:rFonts w:ascii="Courier New" w:hAnsi="Courier New" w:cs="Courier New"/>
+          <w:lang w:val="en-US"/>
+        </w:rPr>
+        <w:t xml:space="preserve">CALL </w:t>
+      </w:r>
+      <w:proofErr w:type="spellStart"/>
+      <w:r>
+        <w:rPr>
+          <w:rFonts w:ascii="Courier New" w:hAnsi="Courier New" w:cs="Courier New"/>
+          <w:lang w:val="en-US"/>
+        </w:rPr>
+        <w:t>gds.graph.create</w:t>
+      </w:r>
+      <w:proofErr w:type="spellEnd"/>
+      <w:r>
+        <w:rPr>
+          <w:rFonts w:ascii="Courier New" w:hAnsi="Courier New" w:cs="Courier New"/>
+          <w:lang w:val="en-US"/>
+        </w:rPr>
+        <w:t>('</w:t>
+      </w:r>
+      <w:proofErr w:type="spellStart"/>
+      <w:r>
+        <w:rPr>
+          <w:rFonts w:ascii="Courier New" w:hAnsi="Courier New" w:cs="Courier New"/>
+          <w:lang w:val="en-US"/>
+        </w:rPr>
+        <w:t>myGraph</w:t>
+      </w:r>
+      <w:proofErr w:type="spellEnd"/>
+      <w:r>
+        <w:rPr>
+          <w:rFonts w:ascii="Courier New" w:hAnsi="Courier New" w:cs="Courier New"/>
+          <w:lang w:val="en-US"/>
+        </w:rPr>
+        <w:t>', '</w:t>
+      </w:r>
+      <w:proofErr w:type="spellStart"/>
+      <w:r>
+        <w:rPr>
+          <w:rFonts w:ascii="Courier New" w:hAnsi="Courier New" w:cs="Courier New"/>
+          <w:lang w:val="en-US"/>
+        </w:rPr>
+        <w:t>Lugares</w:t>
+      </w:r>
+      <w:proofErr w:type="spellEnd"/>
+      <w:r>
+        <w:rPr>
+          <w:rFonts w:ascii="Courier New" w:hAnsi="Courier New" w:cs="Courier New"/>
+          <w:lang w:val="en-US"/>
+        </w:rPr>
+        <w:t xml:space="preserve">', 'RUTA_DE', { </w:t>
+      </w:r>
+      <w:proofErr w:type="spellStart"/>
+      <w:r>
+        <w:rPr>
+          <w:rFonts w:ascii="Courier New" w:hAnsi="Courier New" w:cs="Courier New"/>
+          <w:lang w:val="en-US"/>
+        </w:rPr>
+        <w:t>relationshipProperties</w:t>
+      </w:r>
+      <w:proofErr w:type="spellEnd"/>
+      <w:r>
+        <w:rPr>
+          <w:rFonts w:ascii="Courier New" w:hAnsi="Courier New" w:cs="Courier New"/>
+          <w:lang w:val="en-US"/>
+        </w:rPr>
+        <w:t>: '</w:t>
+      </w:r>
+      <w:proofErr w:type="spellStart"/>
+      <w:r>
+        <w:rPr>
+          <w:rFonts w:ascii="Courier New" w:hAnsi="Courier New" w:cs="Courier New"/>
+          <w:lang w:val="en-US"/>
+        </w:rPr>
+        <w:t>costo</w:t>
+      </w:r>
+      <w:proofErr w:type="spellEnd"/>
+      <w:r>
+        <w:rPr>
+          <w:rFonts w:ascii="Courier New" w:hAnsi="Courier New" w:cs="Courier New"/>
+          <w:lang w:val="en-US"/>
+        </w:rPr>
+        <w:t>' })</w:t>
+      </w:r>
+    </w:p>
+    <w:p>
+      <w:pPr>
+        <w:rPr>
+          <w:rFonts w:ascii="Times New Roman" w:hAnsi="Times New Roman" w:cs="Times New Roman"/>
+          <w:b/>
+          <w:bCs/>
+          <w:sz w:val="24"/>
+          <w:szCs w:val="24"/>
+        </w:rPr>
+      </w:pPr>
+      <w:r>
+        <w:rPr>
+          <w:rFonts w:ascii="Times New Roman" w:hAnsi="Times New Roman" w:cs="Times New Roman"/>
+          <w:b/>
+          <w:bCs/>
+          <w:sz w:val="24"/>
+          <w:szCs w:val="24"/>
+        </w:rPr>
+        <w:t>ALGOR</w:t>
+      </w:r>
+      <w:r>
+        <w:rPr>
+          <w:rFonts w:ascii="Times New Roman" w:hAnsi="Times New Roman" w:cs="Times New Roman"/>
+          <w:b/>
+          <w:bCs/>
+          <w:sz w:val="24"/>
+          <w:szCs w:val="24"/>
+        </w:rPr>
+        <w:t>I</w:t>
+      </w:r>
+      <w:r>
+        <w:rPr>
+          <w:rFonts w:ascii="Times New Roman" w:hAnsi="Times New Roman" w:cs="Times New Roman"/>
+          <w:b/>
+          <w:bCs/>
+          <w:sz w:val="24"/>
+          <w:szCs w:val="24"/>
+        </w:rPr>
+        <w:t>TMO DE BUSQUEDA POR AMPLITUD</w:t>
+      </w:r>
+    </w:p>
+    <w:p>
+      <w:pPr>
+        <w:rPr>
+          <w:rFonts w:ascii="Courier New" w:hAnsi="Courier New" w:cs="Courier New"/>
+        </w:rPr>
+      </w:pPr>
+      <w:r>
+        <w:rPr>
+          <w:rFonts w:ascii="Courier New" w:hAnsi="Courier New" w:cs="Courier New"/>
+          <w:noProof/>
+        </w:rPr>
+        <w:lastRenderedPageBreak/>
+        <w:drawing>
+          <wp:inline distT="0" distB="0" distL="0" distR="0" wp14:anchorId="39AE1062" wp14:editId="35C064D6">
+            <wp:extent cx="5400040" cy="3049270"/>
+            <wp:effectExtent l="0" t="0" r="0" b="0"/>
+            <wp:docPr id="3" name="Imagen 3"/>
+            <wp:cNvGraphicFramePr>
+              <a:graphicFrameLocks xmlns:a="http://schemas.openxmlformats.org/drawingml/2006/main" noChangeAspect="1"/>
+            </wp:cNvGraphicFramePr>
+            <a:graphic xmlns:a="http://schemas.openxmlformats.org/drawingml/2006/main">
+              <a:graphicData uri="http://schemas.openxmlformats.org/drawingml/2006/picture">
+                <pic:pic xmlns:pic="http://schemas.openxmlformats.org/drawingml/2006/picture">
+                  <pic:nvPicPr>
+                    <pic:cNvPr id="1" name=""/>
+                    <pic:cNvPicPr/>
+                  </pic:nvPicPr>
+                  <pic:blipFill>
+                    <a:blip r:embed="rId7"/>
+                    <a:stretch>
+                      <a:fillRect/>
+                    </a:stretch>
+                  </pic:blipFill>
+                  <pic:spPr>
+                    <a:xfrm>
+                      <a:off x="0" y="0"/>
+                      <a:ext cx="5400040" cy="3049270"/>
+                    </a:xfrm>
+                    <a:prstGeom prst="rect">
+                      <a:avLst/>
+                    </a:prstGeom>
+                  </pic:spPr>
+                </pic:pic>
+              </a:graphicData>
+            </a:graphic>
+          </wp:inline>
+        </w:drawing>
+      </w:r>
+    </w:p>
+    <w:p>
+      <w:pPr>
+        <w:rPr>
+          <w:rFonts w:ascii="Courier New" w:hAnsi="Courier New" w:cs="Courier New"/>
+        </w:rPr>
+      </w:pPr>
+      <w:r>
+        <w:rPr>
+          <w:rFonts w:ascii="Courier New" w:hAnsi="Courier New" w:cs="Courier New"/>
+        </w:rPr>
+        <w:t>MATCH (Iglesia_Central_La_Ascension_del_Señor:Lugares{nombre:'Iglesia_Central_La_Ascension_del_Señor'}), (Chorigol_Santo_Domingo:Lugares{nombre:'Chorigol_Santo_Domingo'})</w:t>
+      </w:r>
+    </w:p>
+    <w:p>
+      <w:pPr>
+        <w:rPr>
+          <w:rFonts w:ascii="Courier New" w:hAnsi="Courier New" w:cs="Courier New"/>
+          <w:lang w:val="en-US"/>
+        </w:rPr>
+      </w:pPr>
+      <w:r>
+        <w:rPr>
+          <w:rFonts w:ascii="Courier New" w:hAnsi="Courier New" w:cs="Courier New"/>
+          <w:lang w:val="en-US"/>
+        </w:rPr>
+        <w:t>WITH id(</w:t>
+      </w:r>
+      <w:proofErr w:type="spellStart"/>
+      <w:r>
+        <w:rPr>
+          <w:rFonts w:ascii="Courier New" w:hAnsi="Courier New" w:cs="Courier New"/>
+          <w:lang w:val="en-US"/>
+        </w:rPr>
+        <w:t>Iglesia_Central_La_Ascension_del_Señor</w:t>
+      </w:r>
+      <w:proofErr w:type="spellEnd"/>
+      <w:r>
+        <w:rPr>
+          <w:rFonts w:ascii="Courier New" w:hAnsi="Courier New" w:cs="Courier New"/>
+          <w:lang w:val="en-US"/>
+        </w:rPr>
+        <w:t xml:space="preserve">) AS </w:t>
+      </w:r>
+      <w:proofErr w:type="spellStart"/>
+      <w:r>
+        <w:rPr>
+          <w:rFonts w:ascii="Courier New" w:hAnsi="Courier New" w:cs="Courier New"/>
+          <w:lang w:val="en-US"/>
+        </w:rPr>
+        <w:t>startNode</w:t>
+      </w:r>
+      <w:proofErr w:type="spellEnd"/>
+      <w:r>
+        <w:rPr>
+          <w:rFonts w:ascii="Courier New" w:hAnsi="Courier New" w:cs="Courier New"/>
+          <w:lang w:val="en-US"/>
+        </w:rPr>
+        <w:t>, [id(</w:t>
+      </w:r>
+      <w:proofErr w:type="spellStart"/>
+      <w:r>
+        <w:rPr>
+          <w:rFonts w:ascii="Courier New" w:hAnsi="Courier New" w:cs="Courier New"/>
+          <w:lang w:val="en-US"/>
+        </w:rPr>
+        <w:t>Chorigol_Santo_Domingo</w:t>
+      </w:r>
+      <w:proofErr w:type="spellEnd"/>
+      <w:r>
+        <w:rPr>
+          <w:rFonts w:ascii="Courier New" w:hAnsi="Courier New" w:cs="Courier New"/>
+          <w:lang w:val="en-US"/>
+        </w:rPr>
+        <w:t xml:space="preserve">)] AS </w:t>
+      </w:r>
+      <w:proofErr w:type="spellStart"/>
+      <w:r>
+        <w:rPr>
+          <w:rFonts w:ascii="Courier New" w:hAnsi="Courier New" w:cs="Courier New"/>
+          <w:lang w:val="en-US"/>
+        </w:rPr>
+        <w:t>targetNodes</w:t>
+      </w:r>
+      <w:proofErr w:type="spellEnd"/>
+    </w:p>
+    <w:p>
+      <w:pPr>
+        <w:rPr>
+          <w:rFonts w:ascii="Courier New" w:hAnsi="Courier New" w:cs="Courier New"/>
+          <w:lang w:val="en-US"/>
+        </w:rPr>
+      </w:pPr>
+      <w:r>
+        <w:rPr>
+          <w:rFonts w:ascii="Courier New" w:hAnsi="Courier New" w:cs="Courier New"/>
+          <w:lang w:val="en-US"/>
+        </w:rPr>
+        <w:t xml:space="preserve">CALL </w:t>
+      </w:r>
+      <w:proofErr w:type="spellStart"/>
+      <w:r>
+        <w:rPr>
+          <w:rFonts w:ascii="Courier New" w:hAnsi="Courier New" w:cs="Courier New"/>
+          <w:lang w:val="en-US"/>
+        </w:rPr>
+        <w:t>gds.alpha.bfs.stream</w:t>
+      </w:r>
+      <w:proofErr w:type="spellEnd"/>
+      <w:r>
+        <w:rPr>
+          <w:rFonts w:ascii="Courier New" w:hAnsi="Courier New" w:cs="Courier New"/>
+          <w:lang w:val="en-US"/>
+        </w:rPr>
+        <w:t>('</w:t>
+      </w:r>
+      <w:proofErr w:type="spellStart"/>
+      <w:r>
+        <w:rPr>
+          <w:rFonts w:ascii="Courier New" w:hAnsi="Courier New" w:cs="Courier New"/>
+          <w:lang w:val="en-US"/>
+        </w:rPr>
+        <w:t>myGraph</w:t>
+      </w:r>
+      <w:proofErr w:type="spellEnd"/>
+      <w:r>
+        <w:rPr>
+          <w:rFonts w:ascii="Courier New" w:hAnsi="Courier New" w:cs="Courier New"/>
+          <w:lang w:val="en-US"/>
+        </w:rPr>
+        <w:t>', {</w:t>
+      </w:r>
+      <w:proofErr w:type="spellStart"/>
+      <w:r>
+        <w:rPr>
+          <w:rFonts w:ascii="Courier New" w:hAnsi="Courier New" w:cs="Courier New"/>
+          <w:lang w:val="en-US"/>
+        </w:rPr>
+        <w:t>startNode</w:t>
+      </w:r>
+      <w:proofErr w:type="spellEnd"/>
+      <w:r>
+        <w:rPr>
+          <w:rFonts w:ascii="Courier New" w:hAnsi="Courier New" w:cs="Courier New"/>
+          <w:lang w:val="en-US"/>
+        </w:rPr>
+        <w:t xml:space="preserve">: </w:t>
+      </w:r>
+      <w:proofErr w:type="spellStart"/>
+      <w:r>
+        <w:rPr>
+          <w:rFonts w:ascii="Courier New" w:hAnsi="Courier New" w:cs="Courier New"/>
+          <w:lang w:val="en-US"/>
+        </w:rPr>
+        <w:t>startNode</w:t>
+      </w:r>
+      <w:proofErr w:type="spellEnd"/>
+      <w:r>
+        <w:rPr>
+          <w:rFonts w:ascii="Courier New" w:hAnsi="Courier New" w:cs="Courier New"/>
+          <w:lang w:val="en-US"/>
+        </w:rPr>
+        <w:t xml:space="preserve">, </w:t>
+      </w:r>
+      <w:proofErr w:type="spellStart"/>
+      <w:r>
+        <w:rPr>
+          <w:rFonts w:ascii="Courier New" w:hAnsi="Courier New" w:cs="Courier New"/>
+          <w:lang w:val="en-US"/>
+        </w:rPr>
+        <w:t>targetNodes</w:t>
+      </w:r>
+      <w:proofErr w:type="spellEnd"/>
+      <w:r>
+        <w:rPr>
+          <w:rFonts w:ascii="Courier New" w:hAnsi="Courier New" w:cs="Courier New"/>
+          <w:lang w:val="en-US"/>
+        </w:rPr>
+        <w:t xml:space="preserve">: </w:t>
+      </w:r>
+      <w:proofErr w:type="spellStart"/>
+      <w:r>
+        <w:rPr>
+          <w:rFonts w:ascii="Courier New" w:hAnsi="Courier New" w:cs="Courier New"/>
+          <w:lang w:val="en-US"/>
+        </w:rPr>
+        <w:t>targetNodes</w:t>
+      </w:r>
+      <w:proofErr w:type="spellEnd"/>
+      <w:r>
+        <w:rPr>
+          <w:rFonts w:ascii="Courier New" w:hAnsi="Courier New" w:cs="Courier New"/>
+          <w:lang w:val="en-US"/>
+        </w:rPr>
+        <w:t>})</w:t>
+      </w:r>
+    </w:p>
+    <w:p>
+      <w:pPr>
+        <w:rPr>
+          <w:rFonts w:ascii="Courier New" w:hAnsi="Courier New" w:cs="Courier New"/>
+          <w:lang w:val="en-US"/>
+        </w:rPr>
+      </w:pPr>
+      <w:r>
+        <w:rPr>
+          <w:rFonts w:ascii="Courier New" w:hAnsi="Courier New" w:cs="Courier New"/>
+          <w:lang w:val="en-US"/>
+        </w:rPr>
+        <w:t>YIELD path</w:t>
+      </w:r>
+    </w:p>
+    <w:p>
+      <w:pPr>
+        <w:rPr>
+          <w:rFonts w:ascii="Courier New" w:hAnsi="Courier New" w:cs="Courier New"/>
+          <w:lang w:val="en-US"/>
+        </w:rPr>
+      </w:pPr>
+      <w:r>
+        <w:rPr>
+          <w:rFonts w:ascii="Courier New" w:hAnsi="Courier New" w:cs="Courier New"/>
+          <w:lang w:val="en-US"/>
+        </w:rPr>
+        <w:t xml:space="preserve">UNWIND [ n in nodes(path) | </w:t>
+      </w:r>
+      <w:proofErr w:type="spellStart"/>
+      <w:r>
+        <w:rPr>
+          <w:rFonts w:ascii="Courier New" w:hAnsi="Courier New" w:cs="Courier New"/>
+          <w:lang w:val="en-US"/>
+        </w:rPr>
+        <w:t>n.nombre</w:t>
+      </w:r>
+      <w:proofErr w:type="spellEnd"/>
+      <w:r>
+        <w:rPr>
+          <w:rFonts w:ascii="Courier New" w:hAnsi="Courier New" w:cs="Courier New"/>
+          <w:lang w:val="en-US"/>
+        </w:rPr>
+        <w:t xml:space="preserve"> ] AS tags</w:t>
+      </w:r>
+    </w:p>
+    <w:p>
+      <w:pPr>
+        <w:rPr>
+          <w:rFonts w:ascii="Courier New" w:hAnsi="Courier New" w:cs="Courier New"/>
+        </w:rPr>
+      </w:pPr>
+      <w:r>
+        <w:rPr>
+          <w:rFonts w:ascii="Courier New" w:hAnsi="Courier New" w:cs="Courier New"/>
+        </w:rPr>
+        <w:t>RETURN tags</w:t>
+      </w:r>
+    </w:p>
+    <w:p>
+      <w:pPr>
+        <w:rPr>
+          <w:rFonts w:ascii="Times New Roman" w:hAnsi="Times New Roman" w:cs="Times New Roman"/>
+          <w:b/>
+          <w:bCs/>
+          <w:sz w:val="24"/>
+          <w:szCs w:val="24"/>
+        </w:rPr>
+      </w:pPr>
+      <w:r>
+        <w:rPr>
+          <w:rFonts w:ascii="Times New Roman" w:hAnsi="Times New Roman" w:cs="Times New Roman"/>
+          <w:b/>
+          <w:bCs/>
+          <w:sz w:val="24"/>
+          <w:szCs w:val="24"/>
+        </w:rPr>
+        <w:t xml:space="preserve">ALGORITMO DE BUSQUEDA POR </w:t>
+      </w:r>
+      <w:r>
+        <w:rPr>
+          <w:rFonts w:ascii="Times New Roman" w:hAnsi="Times New Roman" w:cs="Times New Roman"/>
+          <w:b/>
+          <w:bCs/>
+          <w:sz w:val="24"/>
+          <w:szCs w:val="24"/>
+        </w:rPr>
+        <w:t>PROFUNDIDAD</w:t>
+      </w:r>
+    </w:p>
+    <w:p>
+      <w:pPr>
+        <w:rPr>
+          <w:rFonts w:ascii="Courier New" w:hAnsi="Courier New" w:cs="Courier New"/>
+        </w:rPr>
+      </w:pPr>
+      <w:r>
+        <w:rPr>
+          <w:rFonts w:ascii="Courier New" w:hAnsi="Courier New" w:cs="Courier New"/>
+        </w:rPr>
+        <w:t>MATCH (Iglesia_Central_La_Ascension_del_Señor:Lugares{nombre:'Iglesia_Central_La_Ascension_del_Señor'}), (Chorigol_Santo_Domingo:Lugares{nombre:'Chorigol_Santo_Domingo'})</w:t>
+      </w:r>
+    </w:p>
+    <w:p>
+      <w:pPr>
+        <w:rPr>
+          <w:rFonts w:ascii="Courier New" w:hAnsi="Courier New" w:cs="Courier New"/>
+          <w:lang w:val="en-US"/>
+        </w:rPr>
+      </w:pPr>
+      <w:r>
+        <w:rPr>
+          <w:rFonts w:ascii="Courier New" w:hAnsi="Courier New" w:cs="Courier New"/>
+          <w:lang w:val="en-US"/>
+        </w:rPr>
+        <w:t>WITH id(</w:t>
+      </w:r>
+      <w:proofErr w:type="spellStart"/>
+      <w:r>
+        <w:rPr>
+          <w:rFonts w:ascii="Courier New" w:hAnsi="Courier New" w:cs="Courier New"/>
+          <w:lang w:val="en-US"/>
+        </w:rPr>
+        <w:t>Iglesia_Central_La_Ascension_del_Señor</w:t>
+      </w:r>
+      <w:proofErr w:type="spellEnd"/>
+      <w:r>
+        <w:rPr>
+          <w:rFonts w:ascii="Courier New" w:hAnsi="Courier New" w:cs="Courier New"/>
+          <w:lang w:val="en-US"/>
+        </w:rPr>
+        <w:t xml:space="preserve">) AS </w:t>
+      </w:r>
+      <w:proofErr w:type="spellStart"/>
+      <w:r>
+        <w:rPr>
+          <w:rFonts w:ascii="Courier New" w:hAnsi="Courier New" w:cs="Courier New"/>
+          <w:lang w:val="en-US"/>
+        </w:rPr>
+        <w:t>startNode</w:t>
+      </w:r>
+      <w:proofErr w:type="spellEnd"/>
+      <w:r>
+        <w:rPr>
+          <w:rFonts w:ascii="Courier New" w:hAnsi="Courier New" w:cs="Courier New"/>
+          <w:lang w:val="en-US"/>
+        </w:rPr>
+        <w:t>, [id(</w:t>
+      </w:r>
+      <w:proofErr w:type="spellStart"/>
+      <w:r>
+        <w:rPr>
+          <w:rFonts w:ascii="Courier New" w:hAnsi="Courier New" w:cs="Courier New"/>
+          <w:lang w:val="en-US"/>
+        </w:rPr>
+        <w:t>Chorigol_Santo_Domingo</w:t>
+      </w:r>
+      <w:proofErr w:type="spellEnd"/>
+      <w:r>
+        <w:rPr>
+          <w:rFonts w:ascii="Courier New" w:hAnsi="Courier New" w:cs="Courier New"/>
+          <w:lang w:val="en-US"/>
+        </w:rPr>
+        <w:t xml:space="preserve">)] AS </w:t>
+      </w:r>
+      <w:proofErr w:type="spellStart"/>
+      <w:r>
+        <w:rPr>
+          <w:rFonts w:ascii="Courier New" w:hAnsi="Courier New" w:cs="Courier New"/>
+          <w:lang w:val="en-US"/>
+        </w:rPr>
+        <w:t>targetNodes</w:t>
+      </w:r>
+      <w:proofErr w:type="spellEnd"/>
+    </w:p>
+    <w:p>
+      <w:pPr>
+        <w:rPr>
+          <w:rFonts w:ascii="Courier New" w:hAnsi="Courier New" w:cs="Courier New"/>
+          <w:lang w:val="en-US"/>
+        </w:rPr>
+      </w:pPr>
+      <w:r>
+        <w:rPr>
+          <w:rFonts w:ascii="Courier New" w:hAnsi="Courier New" w:cs="Courier New"/>
+          <w:lang w:val="en-US"/>
+        </w:rPr>
+        <w:t xml:space="preserve">CALL </w:t>
+      </w:r>
+      <w:proofErr w:type="spellStart"/>
+      <w:r>
+        <w:rPr>
+          <w:rFonts w:ascii="Courier New" w:hAnsi="Courier New" w:cs="Courier New"/>
+          <w:lang w:val="en-US"/>
+        </w:rPr>
+        <w:t>gds.alpha.dfs.stream</w:t>
+      </w:r>
+      <w:proofErr w:type="spellEnd"/>
+      <w:r>
+        <w:rPr>
+          <w:rFonts w:ascii="Courier New" w:hAnsi="Courier New" w:cs="Courier New"/>
+          <w:lang w:val="en-US"/>
+        </w:rPr>
+        <w:t>('</w:t>
+      </w:r>
+      <w:proofErr w:type="spellStart"/>
+      <w:r>
+        <w:rPr>
+          <w:rFonts w:ascii="Courier New" w:hAnsi="Courier New" w:cs="Courier New"/>
+          <w:lang w:val="en-US"/>
+        </w:rPr>
+        <w:t>myGraph</w:t>
+      </w:r>
+      <w:proofErr w:type="spellEnd"/>
+      <w:r>
+        <w:rPr>
+          <w:rFonts w:ascii="Courier New" w:hAnsi="Courier New" w:cs="Courier New"/>
+          <w:lang w:val="en-US"/>
+        </w:rPr>
+        <w:t>', {</w:t>
+      </w:r>
+      <w:proofErr w:type="spellStart"/>
+      <w:r>
+        <w:rPr>
+          <w:rFonts w:ascii="Courier New" w:hAnsi="Courier New" w:cs="Courier New"/>
+          <w:lang w:val="en-US"/>
+        </w:rPr>
+        <w:t>startNode</w:t>
+      </w:r>
+      <w:proofErr w:type="spellEnd"/>
+      <w:r>
+        <w:rPr>
+          <w:rFonts w:ascii="Courier New" w:hAnsi="Courier New" w:cs="Courier New"/>
+          <w:lang w:val="en-US"/>
+        </w:rPr>
+        <w:t xml:space="preserve">: </w:t>
+      </w:r>
+      <w:proofErr w:type="spellStart"/>
+      <w:r>
+        <w:rPr>
+          <w:rFonts w:ascii="Courier New" w:hAnsi="Courier New" w:cs="Courier New"/>
+          <w:lang w:val="en-US"/>
+        </w:rPr>
+        <w:t>startNode</w:t>
+      </w:r>
+      <w:proofErr w:type="spellEnd"/>
+      <w:r>
+        <w:rPr>
+          <w:rFonts w:ascii="Courier New" w:hAnsi="Courier New" w:cs="Courier New"/>
+          <w:lang w:val="en-US"/>
+        </w:rPr>
+        <w:t xml:space="preserve">, </w:t>
+      </w:r>
+      <w:proofErr w:type="spellStart"/>
+      <w:r>
+        <w:rPr>
+          <w:rFonts w:ascii="Courier New" w:hAnsi="Courier New" w:cs="Courier New"/>
+          <w:lang w:val="en-US"/>
+        </w:rPr>
+        <w:t>targetNodes</w:t>
+      </w:r>
+      <w:proofErr w:type="spellEnd"/>
+      <w:r>
+        <w:rPr>
+          <w:rFonts w:ascii="Courier New" w:hAnsi="Courier New" w:cs="Courier New"/>
+          <w:lang w:val="en-US"/>
+        </w:rPr>
+        <w:t xml:space="preserve">: </w:t>
+      </w:r>
+      <w:proofErr w:type="spellStart"/>
+      <w:r>
+        <w:rPr>
+          <w:rFonts w:ascii="Courier New" w:hAnsi="Courier New" w:cs="Courier New"/>
+          <w:lang w:val="en-US"/>
+        </w:rPr>
+        <w:t>targetNodes</w:t>
+      </w:r>
+      <w:proofErr w:type="spellEnd"/>
+      <w:r>
+        <w:rPr>
+          <w:rFonts w:ascii="Courier New" w:hAnsi="Courier New" w:cs="Courier New"/>
+          <w:lang w:val="en-US"/>
+        </w:rPr>
+        <w:t>})</w:t>
+      </w:r>
+    </w:p>
+    <w:p>
+      <w:pPr>
+        <w:rPr>
+          <w:rFonts w:ascii="Courier New" w:hAnsi="Courier New" w:cs="Courier New"/>
+          <w:lang w:val="en-US"/>
+        </w:rPr>
+      </w:pPr>
+      <w:r>
+        <w:rPr>
+          <w:rFonts w:ascii="Courier New" w:hAnsi="Courier New" w:cs="Courier New"/>
+          <w:lang w:val="en-US"/>
+        </w:rPr>
+        <w:t>YIELD path</w:t>
+      </w:r>
+    </w:p>
+    <w:p>
+      <w:pPr>
+        <w:rPr>
+          <w:rFonts w:ascii="Courier New" w:hAnsi="Courier New" w:cs="Courier New"/>
+          <w:lang w:val="en-US"/>
+        </w:rPr>
+      </w:pPr>
+      <w:r>
+        <w:rPr>
+          <w:rFonts w:ascii="Courier New" w:hAnsi="Courier New" w:cs="Courier New"/>
+          <w:lang w:val="en-US"/>
+        </w:rPr>
+        <w:t xml:space="preserve">UNWIND [ n in nodes(path) | </w:t>
+      </w:r>
+      <w:proofErr w:type="spellStart"/>
+      <w:r>
+        <w:rPr>
+          <w:rFonts w:ascii="Courier New" w:hAnsi="Courier New" w:cs="Courier New"/>
+          <w:lang w:val="en-US"/>
+        </w:rPr>
+        <w:t>n.nombre</w:t>
+      </w:r>
+      <w:proofErr w:type="spellEnd"/>
+      <w:r>
+        <w:rPr>
+          <w:rFonts w:ascii="Courier New" w:hAnsi="Courier New" w:cs="Courier New"/>
+          <w:lang w:val="en-US"/>
+        </w:rPr>
+        <w:t xml:space="preserve"> ] AS tags</w:t>
+      </w:r>
+    </w:p>
+    <w:p>
+      <w:pPr>
+        <w:rPr>
+          <w:rFonts w:ascii="Courier New" w:hAnsi="Courier New" w:cs="Courier New"/>
+        </w:rPr>
+      </w:pPr>
+      <w:r>
+        <w:rPr>
+          <w:rFonts w:ascii="Courier New" w:hAnsi="Courier New" w:cs="Courier New"/>
+        </w:rPr>
+        <w:t>RETURN tags</w:t>
+      </w:r>
+    </w:p>
+    <w:p>
+      <w:pPr>
+        <w:rPr>
+          <w:rFonts w:ascii="Times New Roman" w:hAnsi="Times New Roman" w:cs="Times New Roman"/>
+          <w:b/>
+          <w:bCs/>
+          <w:sz w:val="24"/>
+          <w:szCs w:val="24"/>
+        </w:rPr>
+      </w:pPr>
+      <w:r>
+        <w:rPr>
+          <w:rFonts w:ascii="Times New Roman" w:hAnsi="Times New Roman" w:cs="Times New Roman"/>
+          <w:b/>
+          <w:bCs/>
+          <w:sz w:val="24"/>
+          <w:szCs w:val="24"/>
+        </w:rPr>
+        <w:lastRenderedPageBreak/>
+        <w:t xml:space="preserve">ALGORITMO DE BUSQUEDA </w:t>
+      </w:r>
+      <w:r>
+        <w:rPr>
+          <w:rFonts w:ascii="Times New Roman" w:hAnsi="Times New Roman" w:cs="Times New Roman"/>
+          <w:b/>
+          <w:bCs/>
+          <w:sz w:val="24"/>
+          <w:szCs w:val="24"/>
+        </w:rPr>
+        <w:t>A*</w:t>
+      </w:r>
+    </w:p>
+    <w:p>
+      <w:pPr>
+        <w:rPr>
+          <w:rFonts w:ascii="Courier New" w:hAnsi="Courier New" w:cs="Courier New"/>
+        </w:rPr>
+      </w:pPr>
+      <w:r>
+        <w:rPr>
+          <w:rFonts w:ascii="Courier New" w:hAnsi="Courier New" w:cs="Courier New"/>
+        </w:rPr>
+        <w:t>MATCH (</w:t>
+      </w:r>
+      <w:proofErr w:type="spellStart"/>
+      <w:r>
+        <w:rPr>
+          <w:rFonts w:ascii="Courier New" w:hAnsi="Courier New" w:cs="Courier New"/>
+        </w:rPr>
+        <w:t>start:Lugares</w:t>
+      </w:r>
+      <w:proofErr w:type="spellEnd"/>
+      <w:r>
+        <w:rPr>
+          <w:rFonts w:ascii="Courier New" w:hAnsi="Courier New" w:cs="Courier New"/>
+        </w:rPr>
+        <w:t xml:space="preserve"> {nombre:</w:t>
+      </w:r>
+    </w:p>
+    <w:p>
+      <w:pPr>
+        <w:rPr>
+          <w:rFonts w:ascii="Courier New" w:hAnsi="Courier New" w:cs="Courier New"/>
+        </w:rPr>
+      </w:pPr>
+      <w:r>
+        <w:rPr>
+          <w:rFonts w:ascii="Courier New" w:hAnsi="Courier New" w:cs="Courier New"/>
+        </w:rPr>
+        <w:t>'</w:t>
+      </w:r>
+      <w:proofErr w:type="spellStart"/>
+      <w:r>
+        <w:rPr>
+          <w:rFonts w:ascii="Courier New" w:hAnsi="Courier New" w:cs="Courier New"/>
+        </w:rPr>
+        <w:t>Iglesia_Central_La_Ascension_del_Señor</w:t>
+      </w:r>
+      <w:proofErr w:type="spellEnd"/>
+      <w:r>
+        <w:rPr>
+          <w:rFonts w:ascii="Courier New" w:hAnsi="Courier New" w:cs="Courier New"/>
+        </w:rPr>
+        <w:t>'}), (</w:t>
+      </w:r>
+      <w:proofErr w:type="spellStart"/>
+      <w:r>
+        <w:rPr>
+          <w:rFonts w:ascii="Courier New" w:hAnsi="Courier New" w:cs="Courier New"/>
+        </w:rPr>
+        <w:t>end:Lugares</w:t>
+      </w:r>
+      <w:proofErr w:type="spellEnd"/>
+      <w:r>
+        <w:rPr>
+          <w:rFonts w:ascii="Courier New" w:hAnsi="Courier New" w:cs="Courier New"/>
+        </w:rPr>
+        <w:t xml:space="preserve"> {nombre: '</w:t>
+      </w:r>
+      <w:proofErr w:type="spellStart"/>
+      <w:r>
+        <w:rPr>
+          <w:rFonts w:ascii="Courier New" w:hAnsi="Courier New" w:cs="Courier New"/>
+        </w:rPr>
+        <w:t>Chorigol_Santo_Domingo</w:t>
+      </w:r>
+      <w:proofErr w:type="spellEnd"/>
+      <w:r>
+        <w:rPr>
+          <w:rFonts w:ascii="Courier New" w:hAnsi="Courier New" w:cs="Courier New"/>
+        </w:rPr>
+        <w:t>'})</w:t>
+      </w:r>
+    </w:p>
+    <w:p>
+      <w:pPr>
+        <w:rPr>
+          <w:rFonts w:ascii="Courier New" w:hAnsi="Courier New" w:cs="Courier New"/>
+          <w:lang w:val="en-US"/>
+        </w:rPr>
+      </w:pPr>
+      <w:r>
+        <w:rPr>
+          <w:rFonts w:ascii="Courier New" w:hAnsi="Courier New" w:cs="Courier New"/>
+          <w:lang w:val="en-US"/>
+        </w:rPr>
+        <w:t xml:space="preserve">CALL </w:t>
+      </w:r>
+      <w:proofErr w:type="spellStart"/>
+      <w:r>
+        <w:rPr>
+          <w:rFonts w:ascii="Courier New" w:hAnsi="Courier New" w:cs="Courier New"/>
+          <w:lang w:val="en-US"/>
+        </w:rPr>
+        <w:t>gds.alpha.shortestPath.astar.stream</w:t>
+      </w:r>
+      <w:proofErr w:type="spellEnd"/>
+      <w:r>
+        <w:rPr>
+          <w:rFonts w:ascii="Courier New" w:hAnsi="Courier New" w:cs="Courier New"/>
+          <w:lang w:val="en-US"/>
+        </w:rPr>
+        <w:t>({</w:t>
+      </w:r>
+    </w:p>
+    <w:p>
+      <w:pPr>
+        <w:rPr>
+          <w:rFonts w:ascii="Courier New" w:hAnsi="Courier New" w:cs="Courier New"/>
+          <w:lang w:val="en-US"/>
+        </w:rPr>
+      </w:pPr>
+      <w:r>
+        <w:rPr>
+          <w:rFonts w:ascii="Courier New" w:hAnsi="Courier New" w:cs="Courier New"/>
+          <w:lang w:val="en-US"/>
+        </w:rPr>
+        <w:t xml:space="preserve">  </w:t>
+      </w:r>
+      <w:proofErr w:type="spellStart"/>
+      <w:r>
+        <w:rPr>
+          <w:rFonts w:ascii="Courier New" w:hAnsi="Courier New" w:cs="Courier New"/>
+          <w:lang w:val="en-US"/>
+        </w:rPr>
+        <w:t>nodeProjection</w:t>
+      </w:r>
+      <w:proofErr w:type="spellEnd"/>
+      <w:r>
+        <w:rPr>
+          <w:rFonts w:ascii="Courier New" w:hAnsi="Courier New" w:cs="Courier New"/>
+          <w:lang w:val="en-US"/>
+        </w:rPr>
+        <w:t>: {</w:t>
+      </w:r>
+    </w:p>
+    <w:p>
+      <w:pPr>
+        <w:rPr>
+          <w:rFonts w:ascii="Courier New" w:hAnsi="Courier New" w:cs="Courier New"/>
+          <w:lang w:val="en-US"/>
+        </w:rPr>
+      </w:pPr>
+      <w:r>
+        <w:rPr>
+          <w:rFonts w:ascii="Courier New" w:hAnsi="Courier New" w:cs="Courier New"/>
+          <w:lang w:val="en-US"/>
+        </w:rPr>
+        <w:t xml:space="preserve">    </w:t>
+      </w:r>
+      <w:proofErr w:type="spellStart"/>
+      <w:r>
+        <w:rPr>
+          <w:rFonts w:ascii="Courier New" w:hAnsi="Courier New" w:cs="Courier New"/>
+          <w:lang w:val="en-US"/>
+        </w:rPr>
+        <w:t>Lugares</w:t>
+      </w:r>
+      <w:proofErr w:type="spellEnd"/>
+      <w:r>
+        <w:rPr>
+          <w:rFonts w:ascii="Courier New" w:hAnsi="Courier New" w:cs="Courier New"/>
+          <w:lang w:val="en-US"/>
+        </w:rPr>
+        <w:t>: {</w:t>
+      </w:r>
+    </w:p>
+    <w:p>
+      <w:pPr>
+        <w:rPr>
+          <w:rFonts w:ascii="Courier New" w:hAnsi="Courier New" w:cs="Courier New"/>
+          <w:lang w:val="en-US"/>
+        </w:rPr>
+      </w:pPr>
+      <w:r>
+        <w:rPr>
+          <w:rFonts w:ascii="Courier New" w:hAnsi="Courier New" w:cs="Courier New"/>
+          <w:lang w:val="en-US"/>
+        </w:rPr>
+        <w:t xml:space="preserve">      properties: ['</w:t>
+      </w:r>
+      <w:proofErr w:type="spellStart"/>
+      <w:r>
+        <w:rPr>
+          <w:rFonts w:ascii="Courier New" w:hAnsi="Courier New" w:cs="Courier New"/>
+          <w:lang w:val="en-US"/>
+        </w:rPr>
+        <w:t>longitud</w:t>
+      </w:r>
+      <w:proofErr w:type="spellEnd"/>
+      <w:r>
+        <w:rPr>
+          <w:rFonts w:ascii="Courier New" w:hAnsi="Courier New" w:cs="Courier New"/>
+          <w:lang w:val="en-US"/>
+        </w:rPr>
+        <w:t>', '</w:t>
+      </w:r>
+      <w:proofErr w:type="spellStart"/>
+      <w:r>
+        <w:rPr>
+          <w:rFonts w:ascii="Courier New" w:hAnsi="Courier New" w:cs="Courier New"/>
+          <w:lang w:val="en-US"/>
+        </w:rPr>
+        <w:t>latitud</w:t>
+      </w:r>
+      <w:proofErr w:type="spellEnd"/>
+      <w:r>
+        <w:rPr>
+          <w:rFonts w:ascii="Courier New" w:hAnsi="Courier New" w:cs="Courier New"/>
+          <w:lang w:val="en-US"/>
+        </w:rPr>
+        <w:t>']</w:t>
+      </w:r>
+    </w:p>
+    <w:p>
+      <w:pPr>
+        <w:rPr>
+          <w:rFonts w:ascii="Courier New" w:hAnsi="Courier New" w:cs="Courier New"/>
+          <w:lang w:val="en-US"/>
+        </w:rPr>
+      </w:pPr>
+      <w:r>
+        <w:rPr>
+          <w:rFonts w:ascii="Courier New" w:hAnsi="Courier New" w:cs="Courier New"/>
+          <w:lang w:val="en-US"/>
+        </w:rPr>
+        <w:t xml:space="preserve">    }</w:t>
+      </w:r>
+    </w:p>
+    <w:p>
+      <w:pPr>
+        <w:rPr>
+          <w:rFonts w:ascii="Courier New" w:hAnsi="Courier New" w:cs="Courier New"/>
+          <w:lang w:val="en-US"/>
+        </w:rPr>
+      </w:pPr>
+      <w:r>
+        <w:rPr>
+          <w:rFonts w:ascii="Courier New" w:hAnsi="Courier New" w:cs="Courier New"/>
+          <w:lang w:val="en-US"/>
+        </w:rPr>
+        <w:t xml:space="preserve">  },</w:t>
+      </w:r>
+    </w:p>
+    <w:p>
+      <w:pPr>
+        <w:rPr>
+          <w:rFonts w:ascii="Courier New" w:hAnsi="Courier New" w:cs="Courier New"/>
+          <w:lang w:val="en-US"/>
+        </w:rPr>
+      </w:pPr>
+      <w:r>
+        <w:rPr>
+          <w:rFonts w:ascii="Courier New" w:hAnsi="Courier New" w:cs="Courier New"/>
+          <w:lang w:val="en-US"/>
+        </w:rPr>
+        <w:t xml:space="preserve">  </w:t>
+      </w:r>
+      <w:proofErr w:type="spellStart"/>
+      <w:r>
+        <w:rPr>
+          <w:rFonts w:ascii="Courier New" w:hAnsi="Courier New" w:cs="Courier New"/>
+          <w:lang w:val="en-US"/>
+        </w:rPr>
+        <w:t>relationshipProjection</w:t>
+      </w:r>
+      <w:proofErr w:type="spellEnd"/>
+      <w:r>
+        <w:rPr>
+          <w:rFonts w:ascii="Courier New" w:hAnsi="Courier New" w:cs="Courier New"/>
+          <w:lang w:val="en-US"/>
+        </w:rPr>
+        <w:t>: {</w:t>
+      </w:r>
+    </w:p>
+    <w:p>
+      <w:pPr>
+        <w:rPr>
+          <w:rFonts w:ascii="Courier New" w:hAnsi="Courier New" w:cs="Courier New"/>
+          <w:lang w:val="en-US"/>
+        </w:rPr>
+      </w:pPr>
+      <w:r>
+        <w:rPr>
+          <w:rFonts w:ascii="Courier New" w:hAnsi="Courier New" w:cs="Courier New"/>
+          <w:lang w:val="en-US"/>
+        </w:rPr>
+        <w:t xml:space="preserve">    CONNECTION: {</w:t>
+      </w:r>
+    </w:p>
+    <w:p>
+      <w:pPr>
+        <w:rPr>
+          <w:rFonts w:ascii="Courier New" w:hAnsi="Courier New" w:cs="Courier New"/>
+          <w:lang w:val="en-US"/>
+        </w:rPr>
+      </w:pPr>
+      <w:r>
+        <w:rPr>
+          <w:rFonts w:ascii="Courier New" w:hAnsi="Courier New" w:cs="Courier New"/>
+          <w:lang w:val="en-US"/>
+        </w:rPr>
+        <w:t xml:space="preserve">      type: 'RUTA_DE',</w:t>
+      </w:r>
+    </w:p>
+    <w:p>
+      <w:pPr>
+        <w:rPr>
+          <w:rFonts w:ascii="Courier New" w:hAnsi="Courier New" w:cs="Courier New"/>
+          <w:lang w:val="en-US"/>
+        </w:rPr>
+      </w:pPr>
+      <w:r>
+        <w:rPr>
+          <w:rFonts w:ascii="Courier New" w:hAnsi="Courier New" w:cs="Courier New"/>
+          <w:lang w:val="en-US"/>
+        </w:rPr>
+        <w:t xml:space="preserve">      orientation: 'UNDIRECTED',</w:t>
+      </w:r>
+    </w:p>
+    <w:p>
+      <w:pPr>
+        <w:rPr>
+          <w:rFonts w:ascii="Courier New" w:hAnsi="Courier New" w:cs="Courier New"/>
+          <w:lang w:val="en-US"/>
+        </w:rPr>
+      </w:pPr>
+      <w:r>
+        <w:rPr>
+          <w:rFonts w:ascii="Courier New" w:hAnsi="Courier New" w:cs="Courier New"/>
+          <w:lang w:val="en-US"/>
+        </w:rPr>
+        <w:t xml:space="preserve">      properties: '</w:t>
+      </w:r>
+      <w:proofErr w:type="spellStart"/>
+      <w:r>
+        <w:rPr>
+          <w:rFonts w:ascii="Courier New" w:hAnsi="Courier New" w:cs="Courier New"/>
+          <w:lang w:val="en-US"/>
+        </w:rPr>
+        <w:t>costo</w:t>
+      </w:r>
+      <w:proofErr w:type="spellEnd"/>
+      <w:r>
+        <w:rPr>
+          <w:rFonts w:ascii="Courier New" w:hAnsi="Courier New" w:cs="Courier New"/>
+          <w:lang w:val="en-US"/>
+        </w:rPr>
+        <w:t>'</w:t>
+      </w:r>
+    </w:p>
+    <w:p>
+      <w:pPr>
+        <w:rPr>
+          <w:rFonts w:ascii="Courier New" w:hAnsi="Courier New" w:cs="Courier New"/>
+          <w:lang w:val="en-US"/>
+        </w:rPr>
+      </w:pPr>
+      <w:r>
+        <w:rPr>
+          <w:rFonts w:ascii="Courier New" w:hAnsi="Courier New" w:cs="Courier New"/>
+          <w:lang w:val="en-US"/>
+        </w:rPr>
+        <w:t xml:space="preserve">    }</w:t>
+      </w:r>
+    </w:p>
+    <w:p>
+      <w:pPr>
+        <w:rPr>
+          <w:rFonts w:ascii="Courier New" w:hAnsi="Courier New" w:cs="Courier New"/>
+          <w:lang w:val="en-US"/>
+        </w:rPr>
+      </w:pPr>
+      <w:r>
+        <w:rPr>
+          <w:rFonts w:ascii="Courier New" w:hAnsi="Courier New" w:cs="Courier New"/>
+          <w:lang w:val="en-US"/>
+        </w:rPr>
+        <w:t xml:space="preserve">  },</w:t>
+      </w:r>
+    </w:p>
+    <w:p>
+      <w:pPr>
+        <w:rPr>
+          <w:rFonts w:ascii="Courier New" w:hAnsi="Courier New" w:cs="Courier New"/>
+          <w:lang w:val="en-US"/>
+        </w:rPr>
+      </w:pPr>
+      <w:r>
+        <w:rPr>
+          <w:rFonts w:ascii="Courier New" w:hAnsi="Courier New" w:cs="Courier New"/>
+          <w:lang w:val="en-US"/>
+        </w:rPr>
+        <w:t xml:space="preserve">  </w:t>
+      </w:r>
+      <w:proofErr w:type="spellStart"/>
+      <w:r>
+        <w:rPr>
+          <w:rFonts w:ascii="Courier New" w:hAnsi="Courier New" w:cs="Courier New"/>
+          <w:lang w:val="en-US"/>
+        </w:rPr>
+        <w:t>startNode</w:t>
+      </w:r>
+      <w:proofErr w:type="spellEnd"/>
+      <w:r>
+        <w:rPr>
+          <w:rFonts w:ascii="Courier New" w:hAnsi="Courier New" w:cs="Courier New"/>
+          <w:lang w:val="en-US"/>
+        </w:rPr>
+        <w:t>: start,</w:t>
+      </w:r>
+    </w:p>
+    <w:p>
+      <w:pPr>
+        <w:rPr>
+          <w:rFonts w:ascii="Courier New" w:hAnsi="Courier New" w:cs="Courier New"/>
+          <w:lang w:val="en-US"/>
+        </w:rPr>
+      </w:pPr>
+      <w:r>
+        <w:rPr>
+          <w:rFonts w:ascii="Courier New" w:hAnsi="Courier New" w:cs="Courier New"/>
+          <w:lang w:val="en-US"/>
+        </w:rPr>
+        <w:t xml:space="preserve">  </w:t>
+      </w:r>
+      <w:proofErr w:type="spellStart"/>
+      <w:r>
+        <w:rPr>
+          <w:rFonts w:ascii="Courier New" w:hAnsi="Courier New" w:cs="Courier New"/>
+          <w:lang w:val="en-US"/>
+        </w:rPr>
+        <w:t>endNode</w:t>
+      </w:r>
+      <w:proofErr w:type="spellEnd"/>
+      <w:r>
+        <w:rPr>
+          <w:rFonts w:ascii="Courier New" w:hAnsi="Courier New" w:cs="Courier New"/>
+          <w:lang w:val="en-US"/>
+        </w:rPr>
+        <w:t>: end,</w:t>
+      </w:r>
+    </w:p>
+    <w:p>
+      <w:pPr>
+        <w:rPr>
+          <w:rFonts w:ascii="Courier New" w:hAnsi="Courier New" w:cs="Courier New"/>
+          <w:lang w:val="en-US"/>
+        </w:rPr>
+      </w:pPr>
+      <w:r>
+        <w:rPr>
+          <w:rFonts w:ascii="Courier New" w:hAnsi="Courier New" w:cs="Courier New"/>
+          <w:lang w:val="en-US"/>
+        </w:rPr>
+        <w:t xml:space="preserve">  </w:t>
+      </w:r>
+      <w:proofErr w:type="spellStart"/>
+      <w:r>
+        <w:rPr>
+          <w:rFonts w:ascii="Courier New" w:hAnsi="Courier New" w:cs="Courier New"/>
+          <w:lang w:val="en-US"/>
+        </w:rPr>
+        <w:t>propertyKeyLat</w:t>
+      </w:r>
+      <w:proofErr w:type="spellEnd"/>
+      <w:r>
+        <w:rPr>
+          <w:rFonts w:ascii="Courier New" w:hAnsi="Courier New" w:cs="Courier New"/>
+          <w:lang w:val="en-US"/>
+        </w:rPr>
+        <w:t>: '</w:t>
+      </w:r>
+      <w:proofErr w:type="spellStart"/>
+      <w:r>
+        <w:rPr>
+          <w:rFonts w:ascii="Courier New" w:hAnsi="Courier New" w:cs="Courier New"/>
+          <w:lang w:val="en-US"/>
+        </w:rPr>
+        <w:t>latitud</w:t>
+      </w:r>
+      <w:proofErr w:type="spellEnd"/>
+      <w:r>
+        <w:rPr>
+          <w:rFonts w:ascii="Courier New" w:hAnsi="Courier New" w:cs="Courier New"/>
+          <w:lang w:val="en-US"/>
+        </w:rPr>
+        <w:t>',</w:t>
+      </w:r>
+    </w:p>
+    <w:p>
+      <w:pPr>
+        <w:rPr>
+          <w:rFonts w:ascii="Courier New" w:hAnsi="Courier New" w:cs="Courier New"/>
+          <w:lang w:val="en-US"/>
+        </w:rPr>
+      </w:pPr>
+      <w:r>
+        <w:rPr>
+          <w:rFonts w:ascii="Courier New" w:hAnsi="Courier New" w:cs="Courier New"/>
+          <w:lang w:val="en-US"/>
+        </w:rPr>
+        <w:t xml:space="preserve">  </w:t>
+      </w:r>
+      <w:proofErr w:type="spellStart"/>
+      <w:r>
+        <w:rPr>
+          <w:rFonts w:ascii="Courier New" w:hAnsi="Courier New" w:cs="Courier New"/>
+          <w:lang w:val="en-US"/>
+        </w:rPr>
+        <w:t>propertyKeyLon</w:t>
+      </w:r>
+      <w:proofErr w:type="spellEnd"/>
+      <w:r>
+        <w:rPr>
+          <w:rFonts w:ascii="Courier New" w:hAnsi="Courier New" w:cs="Courier New"/>
+          <w:lang w:val="en-US"/>
+        </w:rPr>
+        <w:t>: '</w:t>
+      </w:r>
+      <w:proofErr w:type="spellStart"/>
+      <w:r>
+        <w:rPr>
+          <w:rFonts w:ascii="Courier New" w:hAnsi="Courier New" w:cs="Courier New"/>
+          <w:lang w:val="en-US"/>
+        </w:rPr>
+        <w:t>longitud</w:t>
+      </w:r>
+      <w:proofErr w:type="spellEnd"/>
+      <w:r>
+        <w:rPr>
+          <w:rFonts w:ascii="Courier New" w:hAnsi="Courier New" w:cs="Courier New"/>
+          <w:lang w:val="en-US"/>
+        </w:rPr>
+        <w:t>'</w:t>
+      </w:r>
+    </w:p>
+    <w:p>
+      <w:pPr>
+        <w:rPr>
+          <w:rFonts w:ascii="Courier New" w:hAnsi="Courier New" w:cs="Courier New"/>
+          <w:lang w:val="en-US"/>
+        </w:rPr>
+      </w:pPr>
+      <w:r>
+        <w:rPr>
+          <w:rFonts w:ascii="Courier New" w:hAnsi="Courier New" w:cs="Courier New"/>
+          <w:lang w:val="en-US"/>
+        </w:rPr>
+        <w:t>})</w:t>
+      </w:r>
+    </w:p>
+    <w:p>
+      <w:pPr>
+        <w:rPr>
+          <w:rFonts w:ascii="Courier New" w:hAnsi="Courier New" w:cs="Courier New"/>
+          <w:lang w:val="en-US"/>
+        </w:rPr>
+      </w:pPr>
+      <w:r>
+        <w:rPr>
+          <w:rFonts w:ascii="Courier New" w:hAnsi="Courier New" w:cs="Courier New"/>
+          <w:lang w:val="en-US"/>
+        </w:rPr>
+        <w:t xml:space="preserve">YIELD </w:t>
+      </w:r>
+      <w:proofErr w:type="spellStart"/>
+      <w:r>
+        <w:rPr>
+          <w:rFonts w:ascii="Courier New" w:hAnsi="Courier New" w:cs="Courier New"/>
+          <w:lang w:val="en-US"/>
+        </w:rPr>
+        <w:t>nodeId</w:t>
+      </w:r>
+      <w:proofErr w:type="spellEnd"/>
+      <w:r>
+        <w:rPr>
+          <w:rFonts w:ascii="Courier New" w:hAnsi="Courier New" w:cs="Courier New"/>
+          <w:lang w:val="en-US"/>
+        </w:rPr>
+        <w:t>, cost</w:t>
+      </w:r>
+    </w:p>
+    <w:p>
+      <w:pPr>
+        <w:rPr>
+          <w:rFonts w:ascii="Courier New" w:hAnsi="Courier New" w:cs="Courier New"/>
+          <w:lang w:val="en-US"/>
+        </w:rPr>
+      </w:pPr>
+      <w:r>
+        <w:rPr>
+          <w:rFonts w:ascii="Courier New" w:hAnsi="Courier New" w:cs="Courier New"/>
+          <w:lang w:val="en-US"/>
+        </w:rPr>
+        <w:t xml:space="preserve">RETURN </w:t>
+      </w:r>
+      <w:proofErr w:type="spellStart"/>
+      <w:r>
+        <w:rPr>
+          <w:rFonts w:ascii="Courier New" w:hAnsi="Courier New" w:cs="Courier New"/>
+          <w:lang w:val="en-US"/>
+        </w:rPr>
+        <w:t>gds.util.asNode</w:t>
+      </w:r>
+      <w:proofErr w:type="spellEnd"/>
+      <w:r>
+        <w:rPr>
+          <w:rFonts w:ascii="Courier New" w:hAnsi="Courier New" w:cs="Courier New"/>
+          <w:lang w:val="en-US"/>
+        </w:rPr>
+        <w:t>(</w:t>
+      </w:r>
+      <w:proofErr w:type="spellStart"/>
+      <w:r>
+        <w:rPr>
+          <w:rFonts w:ascii="Courier New" w:hAnsi="Courier New" w:cs="Courier New"/>
+          <w:lang w:val="en-US"/>
+        </w:rPr>
+        <w:t>nodeId</w:t>
+      </w:r>
+      <w:proofErr w:type="spellEnd"/>
+      <w:r>
+        <w:rPr>
+          <w:rFonts w:ascii="Courier New" w:hAnsi="Courier New" w:cs="Courier New"/>
+          <w:lang w:val="en-US"/>
+        </w:rPr>
+        <w:t>).</w:t>
+      </w:r>
+      <w:proofErr w:type="spellStart"/>
+      <w:r>
+        <w:rPr>
+          <w:rFonts w:ascii="Courier New" w:hAnsi="Courier New" w:cs="Courier New"/>
+          <w:lang w:val="en-US"/>
+        </w:rPr>
+        <w:t>nombre</w:t>
+      </w:r>
+      <w:proofErr w:type="spellEnd"/>
+      <w:r>
+        <w:rPr>
+          <w:rFonts w:ascii="Courier New" w:hAnsi="Courier New" w:cs="Courier New"/>
+          <w:lang w:val="en-US"/>
+        </w:rPr>
+        <w:t xml:space="preserve"> AS </w:t>
+      </w:r>
+      <w:proofErr w:type="spellStart"/>
+      <w:r>
+        <w:rPr>
+          <w:rFonts w:ascii="Courier New" w:hAnsi="Courier New" w:cs="Courier New"/>
+          <w:lang w:val="en-US"/>
+        </w:rPr>
+        <w:t>lugares</w:t>
+      </w:r>
+      <w:proofErr w:type="spellEnd"/>
+      <w:r>
+        <w:rPr>
+          <w:rFonts w:ascii="Courier New" w:hAnsi="Courier New" w:cs="Courier New"/>
+          <w:lang w:val="en-US"/>
+        </w:rPr>
+        <w:t>, cost</w:t>
+      </w:r>
+    </w:p>
+    <w:p>
+      <w:pPr>
+        <w:rPr>
+          <w:rFonts w:ascii="Courier New" w:hAnsi="Courier New" w:cs="Courier New"/>
+          <w:lang w:val="en-US"/>
+        </w:rPr>
+      </w:pPr>
     </w:p>
     <w:sectPr>
       <w:pgSz w:w="11906" w:h="16838"/>
@@ -1611,6 +3065,7 @@
   <w:style w:type="paragraph" w:default="1" w:styleId="Normal">
     <w:name w:val="Normal"/>
     <w:qFormat/>
+    <w:rsid w:val="00A110A4"/>
   </w:style>
   <w:style w:type="character" w:default="1" w:styleId="Fuentedeprrafopredeter">
     <w:name w:val="Default Paragraph Font"/>

</xml_diff>